<commit_message>
word commit test second
</commit_message>
<xml_diff>
--- a/test.docx
+++ b/test.docx
@@ -44,6 +44,14 @@
       </w:r>
       <w:r>
         <w:t>it ggggg</w:t>
+      </w:r>
+    </w:p>
+    <w:p>
+      <w:r>
+        <w:rPr>
+          <w:rFonts w:hint="eastAsia"/>
+        </w:rPr>
+        <w:t>你好啊</w:t>
       </w:r>
     </w:p>
     <w:sectPr>

</xml_diff>